<commit_message>
Converting Word documents to MarkDown: "Interfaces Edge Cases": Manually checking differences between rendered MarkDown and Word. Last checks if markup looks ok.
</commit_message>
<xml_diff>
--- a/1. Spec/12. Interfaces/3. Interfaces Edge Cases.docx
+++ b/1. Spec/12. Interfaces/3. Interfaces Edge Cases.docx
@@ -1,6 +1,6 @@
 
 <file path=word/document.xml><?xml version="1.0" encoding="utf-8"?>
-<w:document xmlns:wpc="http://schemas.microsoft.com/office/word/2010/wordprocessingCanvas" xmlns:cx="http://schemas.microsoft.com/office/drawing/2014/chartex" xmlns:cx1="http://schemas.microsoft.com/office/drawing/2015/9/8/chartex" xmlns:cx2="http://schemas.microsoft.com/office/drawing/2015/10/21/chartex" xmlns:cx3="http://schemas.microsoft.com/office/drawing/2016/5/9/chartex" xmlns:cx4="http://schemas.microsoft.com/office/drawing/2016/5/10/chartex" xmlns:cx5="http://schemas.microsoft.com/office/drawing/2016/5/11/chartex" xmlns:cx6="http://schemas.microsoft.com/office/drawing/2016/5/12/chartex" xmlns:cx7="http://schemas.microsoft.com/office/drawing/2016/5/13/chartex" xmlns:cx8="http://schemas.microsoft.com/office/drawing/2016/5/14/chartex" xmlns:mc="http://schemas.openxmlformats.org/markup-compatibility/2006" xmlns:aink="http://schemas.microsoft.com/office/drawing/2016/ink" xmlns:am3d="http://schemas.microsoft.com/office/drawing/2017/model3d" xmlns:o="urn:schemas-microsoft-com:office:office" xmlns:r="http://schemas.openxmlformats.org/officeDocument/2006/relationships" xmlns:m="http://schemas.openxmlformats.org/officeDocument/2006/math" xmlns:v="urn:schemas-microsoft-com:vml" xmlns:wp14="http://schemas.microsoft.com/office/word/2010/wordprocessingDrawing" xmlns:wp="http://schemas.openxmlformats.org/drawingml/2006/wordprocessingDrawing" xmlns:w10="urn:schemas-microsoft-com:office:word" xmlns:w="http://schemas.openxmlformats.org/wordprocessingml/2006/main" xmlns:w14="http://schemas.microsoft.com/office/word/2010/wordml" xmlns:w15="http://schemas.microsoft.com/office/word/2012/wordml" xmlns:w16cid="http://schemas.microsoft.com/office/word/2016/wordml/cid" xmlns:w16se="http://schemas.microsoft.com/office/word/2015/wordml/symex" xmlns:wpg="http://schemas.microsoft.com/office/word/2010/wordprocessingGroup" xmlns:wpi="http://schemas.microsoft.com/office/word/2010/wordprocessingInk" xmlns:wne="http://schemas.microsoft.com/office/word/2006/wordml" xmlns:wps="http://schemas.microsoft.com/office/word/2010/wordprocessingShape" mc:Ignorable="w14 w15 w16se w16cid wp14">
+<w:document xmlns:wpc="http://schemas.microsoft.com/office/word/2010/wordprocessingCanvas" xmlns:cx="http://schemas.microsoft.com/office/drawing/2014/chartex" xmlns:cx1="http://schemas.microsoft.com/office/drawing/2015/9/8/chartex" xmlns:cx2="http://schemas.microsoft.com/office/drawing/2015/10/21/chartex" xmlns:cx3="http://schemas.microsoft.com/office/drawing/2016/5/9/chartex" xmlns:cx4="http://schemas.microsoft.com/office/drawing/2016/5/10/chartex" xmlns:cx5="http://schemas.microsoft.com/office/drawing/2016/5/11/chartex" xmlns:cx6="http://schemas.microsoft.com/office/drawing/2016/5/12/chartex" xmlns:cx7="http://schemas.microsoft.com/office/drawing/2016/5/13/chartex" xmlns:cx8="http://schemas.microsoft.com/office/drawing/2016/5/14/chartex" xmlns:mc="http://schemas.openxmlformats.org/markup-compatibility/2006" xmlns:aink="http://schemas.microsoft.com/office/drawing/2016/ink" xmlns:am3d="http://schemas.microsoft.com/office/drawing/2017/model3d" xmlns:o="urn:schemas-microsoft-com:office:office" xmlns:r="http://schemas.openxmlformats.org/officeDocument/2006/relationships" xmlns:m="http://schemas.openxmlformats.org/officeDocument/2006/math" xmlns:v="urn:schemas-microsoft-com:vml" xmlns:wp14="http://schemas.microsoft.com/office/word/2010/wordprocessingDrawing" xmlns:wp="http://schemas.openxmlformats.org/drawingml/2006/wordprocessingDrawing" xmlns:w10="urn:schemas-microsoft-com:office:word" xmlns:w="http://schemas.openxmlformats.org/wordprocessingml/2006/main" xmlns:w14="http://schemas.microsoft.com/office/word/2010/wordml" xmlns:w15="http://schemas.microsoft.com/office/word/2012/wordml" xmlns:w16cex="http://schemas.microsoft.com/office/word/2018/wordml/cex" xmlns:w16cid="http://schemas.microsoft.com/office/word/2016/wordml/cid" xmlns:w16="http://schemas.microsoft.com/office/word/2018/wordml" xmlns:w16se="http://schemas.microsoft.com/office/word/2015/wordml/symex" xmlns:wpg="http://schemas.microsoft.com/office/word/2010/wordprocessingGroup" xmlns:wpi="http://schemas.microsoft.com/office/word/2010/wordprocessingInk" xmlns:wne="http://schemas.microsoft.com/office/word/2006/wordml" xmlns:wps="http://schemas.microsoft.com/office/word/2010/wordprocessingShape" mc:Ignorable="w14 w15 w16se w16cid w16 w16cex wp14">
   <w:background w:color="000000"/>
   <w:body>
     <w:tbl>
@@ -100,7 +100,7 @@
                 <w:noProof/>
               </w:rPr>
               <w:drawing>
-                <wp:inline distT="0" distB="0" distL="0" distR="0">
+                <wp:inline distT="0" distB="0" distL="0" distR="0" wp14:anchorId="3450C6C5" wp14:editId="19E654C0">
                   <wp:extent cx="1358265" cy="1247140"/>
                   <wp:effectExtent l="0" t="0" r="0" b="0"/>
                   <wp:docPr id="1" name="Picture 1"/>
@@ -190,7 +190,7 @@
                 <w:noProof/>
               </w:rPr>
               <w:drawing>
-                <wp:inline distT="0" distB="0" distL="0" distR="0">
+                <wp:inline distT="0" distB="0" distL="0" distR="0" wp14:anchorId="344E13C8" wp14:editId="3259A4D1">
                   <wp:extent cx="1474470" cy="1226185"/>
                   <wp:effectExtent l="0" t="0" r="0" b="0"/>
                   <wp:docPr id="2" name="Picture 2"/>
@@ -396,7 +396,7 @@
           <w:noProof/>
         </w:rPr>
         <w:drawing>
-          <wp:inline distT="0" distB="0" distL="0" distR="0">
+          <wp:inline distT="0" distB="0" distL="0" distR="0" wp14:anchorId="3414B281" wp14:editId="1910CAC5">
             <wp:extent cx="1469390" cy="1680845"/>
             <wp:effectExtent l="0" t="0" r="0" b="0"/>
             <wp:docPr id="3" name="Picture 3"/>
@@ -611,7 +611,7 @@
           <w:noProof/>
         </w:rPr>
         <w:drawing>
-          <wp:inline distT="0" distB="0" distL="0" distR="0">
+          <wp:inline distT="0" distB="0" distL="0" distR="0" wp14:anchorId="343F9B1E" wp14:editId="072EA68B">
             <wp:extent cx="1612265" cy="1818005"/>
             <wp:effectExtent l="0" t="0" r="0" b="0"/>
             <wp:docPr id="4" name="Picture 4"/>
@@ -730,22 +730,20 @@
         <w:ind w:left="852"/>
       </w:pPr>
       <w:r>
-        <w:t xml:space="preserve">A better solution may lie in optimization. Programmers often add structure to their programs even though it is not absolutely necessary, but just makes things more </w:t>
+        <w:t>A better solution may lie in optimization. Programmers often add structure to their programs even though it is not absolutely necessary, but just makes things more tang</w:t>
+      </w:r>
+      <w:r>
+        <w:t>i</w:t>
+      </w:r>
+      <w:r>
+        <w:t xml:space="preserve">ble and orderly. Taking such </w:t>
       </w:r>
       <w:proofErr w:type="spellStart"/>
       <w:r>
-        <w:t>tangable</w:t>
+        <w:t>structurings</w:t>
       </w:r>
       <w:proofErr w:type="spellEnd"/>
       <w:r>
-        <w:t xml:space="preserve"> and orderly. Taking such </w:t>
-      </w:r>
-      <w:proofErr w:type="spellStart"/>
-      <w:r>
-        <w:t>structurings</w:t>
-      </w:r>
-      <w:proofErr w:type="spellEnd"/>
-      <w:r>
         <w:t xml:space="preserve"> out of a program before it is run, is more of an optimization issue than anything else.</w:t>
       </w:r>
     </w:p>
@@ -793,8 +791,6 @@
       <w:pPr>
         <w:pStyle w:val="Heading3"/>
       </w:pPr>
-      <w:bookmarkStart w:id="0" w:name="_GoBack"/>
-      <w:bookmarkEnd w:id="0"/>
       <w:r>
         <w:t>Reliability of Interfaces</w:t>
       </w:r>
@@ -1131,15 +1127,7 @@
         <w:ind w:left="852"/>
       </w:pPr>
       <w:r>
-        <w:t xml:space="preserve">Preliminary backward relation means that the </w:t>
-      </w:r>
-      <w:proofErr w:type="spellStart"/>
-      <w:r>
-        <w:t>foreward</w:t>
-      </w:r>
-      <w:proofErr w:type="spellEnd"/>
-      <w:r>
-        <w:t xml:space="preserve"> end of the relation will maintain the backward relation until the relation counterpart either accepts or refuses it. This politely keeps the other related object’s interface and storage in tact while still offering the ability to adopt the index. You may also solve a quota overrun security problem this way.</w:t>
+        <w:t>Preliminary backward relation means that the forward end of the relation will maintain the backward relation until the relation counterpart either accepts or refuses it. This politely keeps the other related object’s interface and storage in tact while still offering the ability to adopt the index. You may also solve a quota overrun security problem this way.</w:t>
       </w:r>
     </w:p>
     <w:p>
@@ -1167,7 +1155,7 @@
 </file>
 
 <file path=word/numbering.xml><?xml version="1.0" encoding="utf-8"?>
-<w:numbering xmlns:wpc="http://schemas.microsoft.com/office/word/2010/wordprocessingCanvas" xmlns:cx="http://schemas.microsoft.com/office/drawing/2014/chartex" xmlns:cx1="http://schemas.microsoft.com/office/drawing/2015/9/8/chartex" xmlns:cx2="http://schemas.microsoft.com/office/drawing/2015/10/21/chartex" xmlns:cx3="http://schemas.microsoft.com/office/drawing/2016/5/9/chartex" xmlns:cx4="http://schemas.microsoft.com/office/drawing/2016/5/10/chartex" xmlns:cx5="http://schemas.microsoft.com/office/drawing/2016/5/11/chartex" xmlns:cx6="http://schemas.microsoft.com/office/drawing/2016/5/12/chartex" xmlns:cx7="http://schemas.microsoft.com/office/drawing/2016/5/13/chartex" xmlns:cx8="http://schemas.microsoft.com/office/drawing/2016/5/14/chartex" xmlns:mc="http://schemas.openxmlformats.org/markup-compatibility/2006" xmlns:aink="http://schemas.microsoft.com/office/drawing/2016/ink" xmlns:am3d="http://schemas.microsoft.com/office/drawing/2017/model3d" xmlns:o="urn:schemas-microsoft-com:office:office" xmlns:r="http://schemas.openxmlformats.org/officeDocument/2006/relationships" xmlns:m="http://schemas.openxmlformats.org/officeDocument/2006/math" xmlns:v="urn:schemas-microsoft-com:vml" xmlns:wp14="http://schemas.microsoft.com/office/word/2010/wordprocessingDrawing" xmlns:wp="http://schemas.openxmlformats.org/drawingml/2006/wordprocessingDrawing" xmlns:w10="urn:schemas-microsoft-com:office:word" xmlns:w="http://schemas.openxmlformats.org/wordprocessingml/2006/main" xmlns:w14="http://schemas.microsoft.com/office/word/2010/wordml" xmlns:w15="http://schemas.microsoft.com/office/word/2012/wordml" xmlns:w16cid="http://schemas.microsoft.com/office/word/2016/wordml/cid" xmlns:w16se="http://schemas.microsoft.com/office/word/2015/wordml/symex" xmlns:wpg="http://schemas.microsoft.com/office/word/2010/wordprocessingGroup" xmlns:wpi="http://schemas.microsoft.com/office/word/2010/wordprocessingInk" xmlns:wne="http://schemas.microsoft.com/office/word/2006/wordml" xmlns:wps="http://schemas.microsoft.com/office/word/2010/wordprocessingShape" mc:Ignorable="w14 w15 w16se w16cid wp14">
+<w:numbering xmlns:wpc="http://schemas.microsoft.com/office/word/2010/wordprocessingCanvas" xmlns:cx="http://schemas.microsoft.com/office/drawing/2014/chartex" xmlns:cx1="http://schemas.microsoft.com/office/drawing/2015/9/8/chartex" xmlns:cx2="http://schemas.microsoft.com/office/drawing/2015/10/21/chartex" xmlns:cx3="http://schemas.microsoft.com/office/drawing/2016/5/9/chartex" xmlns:cx4="http://schemas.microsoft.com/office/drawing/2016/5/10/chartex" xmlns:cx5="http://schemas.microsoft.com/office/drawing/2016/5/11/chartex" xmlns:cx6="http://schemas.microsoft.com/office/drawing/2016/5/12/chartex" xmlns:cx7="http://schemas.microsoft.com/office/drawing/2016/5/13/chartex" xmlns:cx8="http://schemas.microsoft.com/office/drawing/2016/5/14/chartex" xmlns:mc="http://schemas.openxmlformats.org/markup-compatibility/2006" xmlns:aink="http://schemas.microsoft.com/office/drawing/2016/ink" xmlns:am3d="http://schemas.microsoft.com/office/drawing/2017/model3d" xmlns:o="urn:schemas-microsoft-com:office:office" xmlns:r="http://schemas.openxmlformats.org/officeDocument/2006/relationships" xmlns:m="http://schemas.openxmlformats.org/officeDocument/2006/math" xmlns:v="urn:schemas-microsoft-com:vml" xmlns:wp14="http://schemas.microsoft.com/office/word/2010/wordprocessingDrawing" xmlns:wp="http://schemas.openxmlformats.org/drawingml/2006/wordprocessingDrawing" xmlns:w10="urn:schemas-microsoft-com:office:word" xmlns:w="http://schemas.openxmlformats.org/wordprocessingml/2006/main" xmlns:w14="http://schemas.microsoft.com/office/word/2010/wordml" xmlns:w15="http://schemas.microsoft.com/office/word/2012/wordml" xmlns:w16cex="http://schemas.microsoft.com/office/word/2018/wordml/cex" xmlns:w16cid="http://schemas.microsoft.com/office/word/2016/wordml/cid" xmlns:w16="http://schemas.microsoft.com/office/word/2018/wordml" xmlns:w16se="http://schemas.microsoft.com/office/word/2015/wordml/symex" xmlns:wpg="http://schemas.microsoft.com/office/word/2010/wordprocessingGroup" xmlns:wpi="http://schemas.microsoft.com/office/word/2010/wordprocessingInk" xmlns:wne="http://schemas.microsoft.com/office/word/2006/wordml" xmlns:wps="http://schemas.microsoft.com/office/word/2010/wordprocessingShape" mc:Ignorable="w14 w15 w16se w16cid w16 w16cex wp14">
   <w:abstractNum w:abstractNumId="0" w15:restartNumberingAfterBreak="0">
     <w:nsid w:val="FFFFFF7C"/>
     <w:multiLevelType w:val="singleLevel"/>
@@ -1387,7 +1375,7 @@
 </file>
 
 <file path=word/styles.xml><?xml version="1.0" encoding="utf-8"?>
-<w:styles xmlns:mc="http://schemas.openxmlformats.org/markup-compatibility/2006" xmlns:r="http://schemas.openxmlformats.org/officeDocument/2006/relationships" xmlns:w="http://schemas.openxmlformats.org/wordprocessingml/2006/main" xmlns:w14="http://schemas.microsoft.com/office/word/2010/wordml" xmlns:w15="http://schemas.microsoft.com/office/word/2012/wordml" xmlns:w16cid="http://schemas.microsoft.com/office/word/2016/wordml/cid" xmlns:w16se="http://schemas.microsoft.com/office/word/2015/wordml/symex" mc:Ignorable="w14 w15 w16se w16cid">
+<w:styles xmlns:mc="http://schemas.openxmlformats.org/markup-compatibility/2006" xmlns:r="http://schemas.openxmlformats.org/officeDocument/2006/relationships" xmlns:w="http://schemas.openxmlformats.org/wordprocessingml/2006/main" xmlns:w14="http://schemas.microsoft.com/office/word/2010/wordml" xmlns:w15="http://schemas.microsoft.com/office/word/2012/wordml" xmlns:w16cex="http://schemas.microsoft.com/office/word/2018/wordml/cex" xmlns:w16cid="http://schemas.microsoft.com/office/word/2016/wordml/cid" xmlns:w16="http://schemas.microsoft.com/office/word/2018/wordml" xmlns:w16se="http://schemas.microsoft.com/office/word/2015/wordml/symex" mc:Ignorable="w14 w15 w16se w16cid w16 w16cex">
   <w:docDefaults>
     <w:rPrDefault>
       <w:rPr>

</xml_diff>